<commit_message>
notes from meetings and employment contracts
</commit_message>
<xml_diff>
--- a/Mackay Notes.docx
+++ b/Mackay Notes.docx
@@ -6,11 +6,19 @@
       <w:pPr>
         <w:pStyle w:val="Normal"/>
         <w:bidi w:val="0"/>
-        <w:jc w:val="left"/>
-        <w:rPr/>
-      </w:pPr>
-      <w:r>
-        <w:rPr/>
+        <w:jc w:val="center"/>
+        <w:rPr>
+          <w:b/>
+          <w:b/>
+          <w:bCs/>
+        </w:rPr>
+      </w:pPr>
+      <w:r>
+        <w:rPr>
+          <w:b/>
+          <w:bCs/>
+        </w:rPr>
+        <w:t>Mackay Notes</w:t>
       </w:r>
     </w:p>
     <w:p>
@@ -72,7 +80,11 @@
       </w:pPr>
       <w:r>
         <w:rPr/>
-        <w:t>1136 members, by far the largest ZeroW gym.</w:t>
+        <w:t>312</w:t>
+      </w:r>
+      <w:r>
+        <w:rPr/>
+        <w:t xml:space="preserve"> members, by far the largest ZeroW gym.</w:t>
       </w:r>
     </w:p>
     <w:p>
@@ -1103,7 +1115,7 @@
       <w:start w:val="1"/>
       <w:numFmt w:val="none"/>
       <w:suff w:val="nothing"/>
-      <w:lvlText w:val=""/>
+      <w:lvlText w:val="%1"/>
       <w:lvlJc w:val="left"/>
       <w:pPr>
         <w:tabs>
@@ -1116,7 +1128,7 @@
       <w:start w:val="1"/>
       <w:numFmt w:val="none"/>
       <w:suff w:val="nothing"/>
-      <w:lvlText w:val=""/>
+      <w:lvlText w:val="%2"/>
       <w:lvlJc w:val="left"/>
       <w:pPr>
         <w:tabs>
@@ -1129,7 +1141,7 @@
       <w:start w:val="1"/>
       <w:numFmt w:val="none"/>
       <w:suff w:val="nothing"/>
-      <w:lvlText w:val=""/>
+      <w:lvlText w:val="%3"/>
       <w:lvlJc w:val="left"/>
       <w:pPr>
         <w:tabs>
@@ -1142,7 +1154,7 @@
       <w:start w:val="1"/>
       <w:numFmt w:val="none"/>
       <w:suff w:val="nothing"/>
-      <w:lvlText w:val=""/>
+      <w:lvlText w:val="%4"/>
       <w:lvlJc w:val="left"/>
       <w:pPr>
         <w:tabs>
@@ -1155,7 +1167,7 @@
       <w:start w:val="1"/>
       <w:numFmt w:val="none"/>
       <w:suff w:val="nothing"/>
-      <w:lvlText w:val=""/>
+      <w:lvlText w:val="%5"/>
       <w:lvlJc w:val="left"/>
       <w:pPr>
         <w:tabs>
@@ -1168,7 +1180,7 @@
       <w:start w:val="1"/>
       <w:numFmt w:val="none"/>
       <w:suff w:val="nothing"/>
-      <w:lvlText w:val=""/>
+      <w:lvlText w:val="%6"/>
       <w:lvlJc w:val="left"/>
       <w:pPr>
         <w:tabs>
@@ -1181,7 +1193,7 @@
       <w:start w:val="1"/>
       <w:numFmt w:val="none"/>
       <w:suff w:val="nothing"/>
-      <w:lvlText w:val=""/>
+      <w:lvlText w:val="%7"/>
       <w:lvlJc w:val="left"/>
       <w:pPr>
         <w:tabs>
@@ -1194,7 +1206,7 @@
       <w:start w:val="1"/>
       <w:numFmt w:val="none"/>
       <w:suff w:val="nothing"/>
-      <w:lvlText w:val=""/>
+      <w:lvlText w:val="%8"/>
       <w:lvlJc w:val="left"/>
       <w:pPr>
         <w:tabs>
@@ -1207,7 +1219,7 @@
       <w:start w:val="1"/>
       <w:numFmt w:val="none"/>
       <w:suff w:val="nothing"/>
-      <w:lvlText w:val=""/>
+      <w:lvlText w:val="%9"/>
       <w:lvlJc w:val="left"/>
       <w:pPr>
         <w:tabs>
@@ -1259,6 +1271,9 @@
     <w:pPr>
       <w:widowControl/>
       <w:suppressAutoHyphens w:val="true"/>
+      <w:kinsoku w:val="true"/>
+      <w:overflowPunct w:val="true"/>
+      <w:autoSpaceDE w:val="true"/>
       <w:bidi w:val="0"/>
       <w:spacing w:before="0" w:after="0"/>
       <w:jc w:val="left"/>

</xml_diff>